<commit_message>
adding informatoin about rows in fdocx
</commit_message>
<xml_diff>
--- a/project notes.docx
+++ b/project notes.docx
@@ -148,6 +148,12 @@
         <w:rPr>
           <w:lang w:val="en-US"/>
         </w:rPr>
+        <w:t xml:space="preserve">(table 2) </w:t>
+      </w:r>
+      <w:r>
+        <w:rPr>
+          <w:lang w:val="en-US"/>
+        </w:rPr>
         <w:sym w:font="Wingdings" w:char="F0E0"/>
       </w:r>
       <w:r>
@@ -156,8 +162,42 @@
         </w:rPr>
         <w:t xml:space="preserve"> 1969 – 2009   -&gt; many data values are missing</w:t>
       </w:r>
-      <w:bookmarkStart w:id="0" w:name="_GoBack"/>
-      <w:bookmarkEnd w:id="0"/>
+      <w:r>
+        <w:rPr>
+          <w:lang w:val="en-US"/>
+        </w:rPr>
+        <w:t xml:space="preserve"> </w:t>
+      </w:r>
+      <w:r>
+        <w:rPr>
+          <w:lang w:val="en-US"/>
+        </w:rPr>
+        <w:t>(</w:t>
+      </w:r>
+      <w:r>
+        <w:rPr>
+          <w:lang w:val="en-US"/>
+        </w:rPr>
+        <w:t xml:space="preserve"> </w:t>
+      </w:r>
+      <w:r>
+        <w:rPr>
+          <w:lang w:val="en-US"/>
+        </w:rPr>
+        <w:t>row</w:t>
+      </w:r>
+      <w:r>
+        <w:rPr>
+          <w:lang w:val="en-US"/>
+        </w:rPr>
+        <w:t>s -&gt; 14173</w:t>
+      </w:r>
+      <w:r>
+        <w:rPr>
+          <w:lang w:val="en-US"/>
+        </w:rPr>
+        <w:t>)</w:t>
+      </w:r>
     </w:p>
     <w:p>
       <w:pPr>
@@ -181,6 +221,18 @@
         <w:rPr>
           <w:lang w:val="en-US"/>
         </w:rPr>
+        <w:t>(table 3</w:t>
+      </w:r>
+      <w:r>
+        <w:rPr>
+          <w:lang w:val="en-US"/>
+        </w:rPr>
+        <w:t xml:space="preserve">) </w:t>
+      </w:r>
+      <w:r>
+        <w:rPr>
+          <w:lang w:val="en-US"/>
+        </w:rPr>
         <w:sym w:font="Wingdings" w:char="F0E0"/>
       </w:r>
       <w:r>
@@ -206,6 +258,48 @@
           <w:lang w:val="en-US"/>
         </w:rPr>
         <w:t>data is present but not completely</w:t>
+      </w:r>
+      <w:r>
+        <w:rPr>
+          <w:lang w:val="en-US"/>
+        </w:rPr>
+        <w:t xml:space="preserve">  </w:t>
+      </w:r>
+      <w:r>
+        <w:rPr>
+          <w:lang w:val="en-US"/>
+        </w:rPr>
+        <w:t>(</w:t>
+      </w:r>
+      <w:r>
+        <w:rPr>
+          <w:lang w:val="en-US"/>
+        </w:rPr>
+        <w:t>row</w:t>
+      </w:r>
+      <w:r>
+        <w:rPr>
+          <w:lang w:val="en-US"/>
+        </w:rPr>
+        <w:t>s</w:t>
+      </w:r>
+      <w:r>
+        <w:rPr>
+          <w:lang w:val="en-US"/>
+        </w:rPr>
+        <w:t xml:space="preserve"> </w:t>
+      </w:r>
+      <w:r>
+        <w:rPr>
+          <w:lang w:val="en-US"/>
+        </w:rPr>
+        <w:t>-&gt; 35276</w:t>
+      </w:r>
+      <w:r>
+        <w:rPr>
+          <w:lang w:val="en-US"/>
+        </w:rPr>
+        <w:t>)</w:t>
       </w:r>
     </w:p>
     <w:p>
@@ -230,6 +324,24 @@
         <w:rPr>
           <w:lang w:val="en-US"/>
         </w:rPr>
+        <w:t>(table 3</w:t>
+      </w:r>
+      <w:r>
+        <w:rPr>
+          <w:lang w:val="en-US"/>
+        </w:rPr>
+        <w:t>)</w:t>
+      </w:r>
+      <w:r>
+        <w:rPr>
+          <w:lang w:val="en-US"/>
+        </w:rPr>
+        <w:t xml:space="preserve"> </w:t>
+      </w:r>
+      <w:r>
+        <w:rPr>
+          <w:lang w:val="en-US"/>
+        </w:rPr>
         <w:sym w:font="Wingdings" w:char="F0E0"/>
       </w:r>
       <w:r>
@@ -243,6 +355,42 @@
           <w:lang w:val="en-US"/>
         </w:rPr>
         <w:t>data is present but not completely</w:t>
+      </w:r>
+      <w:r>
+        <w:rPr>
+          <w:lang w:val="en-US"/>
+        </w:rPr>
+        <w:t xml:space="preserve"> </w:t>
+      </w:r>
+      <w:r>
+        <w:rPr>
+          <w:lang w:val="en-US"/>
+        </w:rPr>
+        <w:t>(</w:t>
+      </w:r>
+      <w:r>
+        <w:rPr>
+          <w:lang w:val="en-US"/>
+        </w:rPr>
+        <w:t>row</w:t>
+      </w:r>
+      <w:r>
+        <w:rPr>
+          <w:lang w:val="en-US"/>
+        </w:rPr>
+        <w:t>s</w:t>
+      </w:r>
+      <w:r>
+        <w:rPr>
+          <w:lang w:val="en-US"/>
+        </w:rPr>
+        <w:t xml:space="preserve"> -&gt; 118157</w:t>
+      </w:r>
+      <w:r>
+        <w:rPr>
+          <w:lang w:val="en-US"/>
+        </w:rPr>
+        <w:t>)</w:t>
       </w:r>
     </w:p>
     <w:p>
@@ -321,6 +469,30 @@
         </w:rPr>
         <w:t xml:space="preserve"> 1969 – 2009   -&gt; many data values are missing</w:t>
       </w:r>
+      <w:r>
+        <w:rPr>
+          <w:lang w:val="en-US"/>
+        </w:rPr>
+        <w:t xml:space="preserve">  (</w:t>
+      </w:r>
+      <w:r>
+        <w:rPr>
+          <w:lang w:val="en-US"/>
+        </w:rPr>
+        <w:t>row</w:t>
+      </w:r>
+      <w:r>
+        <w:rPr>
+          <w:lang w:val="en-US"/>
+        </w:rPr>
+        <w:t xml:space="preserve">s -&gt; </w:t>
+      </w:r>
+      <w:r>
+        <w:rPr>
+          <w:lang w:val="en-US"/>
+        </w:rPr>
+        <w:t>14928)</w:t>
+      </w:r>
     </w:p>
     <w:p>
       <w:pPr>
@@ -365,7 +537,33 @@
         <w:rPr>
           <w:lang w:val="en-US"/>
         </w:rPr>
-        <w:tab/>
+        <w:t xml:space="preserve"> (</w:t>
+      </w:r>
+      <w:r>
+        <w:rPr>
+          <w:lang w:val="en-US"/>
+        </w:rPr>
+        <w:t>row</w:t>
+      </w:r>
+      <w:r>
+        <w:rPr>
+          <w:lang w:val="en-US"/>
+        </w:rPr>
+        <w:t xml:space="preserve">s -&gt; </w:t>
+      </w:r>
+      <w:bookmarkStart w:id="0" w:name="_GoBack"/>
+      <w:r>
+        <w:rPr>
+          <w:lang w:val="en-US"/>
+        </w:rPr>
+        <w:t>13381</w:t>
+      </w:r>
+      <w:bookmarkEnd w:id="0"/>
+      <w:r>
+        <w:rPr>
+          <w:lang w:val="en-US"/>
+        </w:rPr>
+        <w:t xml:space="preserve">) </w:t>
       </w:r>
     </w:p>
     <w:p>
@@ -391,6 +589,36 @@
           <w:lang w:val="en-US"/>
         </w:rPr>
         <w:t>1969 – 2009   -&gt; data is present but not completely</w:t>
+      </w:r>
+      <w:r>
+        <w:rPr>
+          <w:lang w:val="en-US"/>
+        </w:rPr>
+        <w:t xml:space="preserve"> (</w:t>
+      </w:r>
+      <w:r>
+        <w:rPr>
+          <w:lang w:val="en-US"/>
+        </w:rPr>
+        <w:t>row</w:t>
+      </w:r>
+      <w:r>
+        <w:rPr>
+          <w:lang w:val="en-US"/>
+        </w:rPr>
+        <w:t xml:space="preserve">s -&gt; </w:t>
+      </w:r>
+      <w:r>
+        <w:rPr>
+          <w:lang w:val="en-US"/>
+        </w:rPr>
+        <w:t>44753</w:t>
+      </w:r>
+      <w:r>
+        <w:rPr>
+          <w:lang w:val="en-US"/>
+        </w:rPr>
+        <w:t>)</w:t>
       </w:r>
     </w:p>
     <w:p>
@@ -842,6 +1070,18 @@
       <w:u w:val="single"/>
     </w:rPr>
   </w:style>
+  <w:style w:type="character" w:styleId="FollowedHyperlink">
+    <w:name w:val="FollowedHyperlink"/>
+    <w:basedOn w:val="DefaultParagraphFont"/>
+    <w:uiPriority w:val="99"/>
+    <w:semiHidden/>
+    <w:unhideWhenUsed/>
+    <w:rsid w:val="00006948"/>
+    <w:rPr>
+      <w:color w:val="954F72" w:themeColor="followedHyperlink"/>
+      <w:u w:val="single"/>
+    </w:rPr>
+  </w:style>
 </w:styles>
 </file>
 

</xml_diff>